<commit_message>
update with AT edits
</commit_message>
<xml_diff>
--- a/docs/Executive Summary AWS Hackathon.docx
+++ b/docs/Executive Summary AWS Hackathon.docx
@@ -41,15 +41,17 @@
           <w:iCs/>
           <w:color w:val="575553"/>
         </w:rPr>
-        <w:t xml:space="preserve">We are a nonprofit research organization dedicated to developing evidence-based insights that improve people’s lives and strengthen communities. </w:t>
+        <w:t>The Urban Institute is a nonprofit research organization dedicated to developing evidence-based insights that improve people’s lives and strengthen communities. We are often asked to create affordable housing roadmap</w:t>
       </w:r>
+      <w:bookmarkStart w:id="0" w:name="_GoBack"/>
+      <w:bookmarkEnd w:id="0"/>
       <w:r>
         <w:rPr>
           <w:rFonts w:ascii="Lato" w:hAnsi="Lato" w:cs="Arial"/>
           <w:iCs/>
           <w:color w:val="575553"/>
         </w:rPr>
-        <w:t xml:space="preserve">We are often asked to create affordable housing roadmaps for cities that are struggling with displacement and gentrification. </w:t>
+        <w:t xml:space="preserve">s for cities struggling with displacement and gentrification. Unfortunately, we lack the foundational data on the kinds of buildings </w:t>
       </w:r>
       <w:r>
         <w:rPr>
@@ -57,7 +59,7 @@
           <w:iCs/>
           <w:color w:val="575553"/>
         </w:rPr>
-        <w:t>Unfortunately,</w:t>
+        <w:t xml:space="preserve">that are </w:t>
       </w:r>
       <w:r>
         <w:rPr>
@@ -65,119 +67,7 @@
           <w:iCs/>
           <w:color w:val="575553"/>
         </w:rPr>
-        <w:t xml:space="preserve"> we lack the foundational data on the kind of buildings that currently </w:t>
-      </w:r>
-      <w:r>
-        <w:rPr>
-          <w:rFonts w:ascii="Lato" w:hAnsi="Lato" w:cs="Arial"/>
-          <w:iCs/>
-          <w:color w:val="575553"/>
-        </w:rPr>
-        <w:t>exist</w:t>
-      </w:r>
-      <w:r>
-        <w:rPr>
-          <w:rFonts w:ascii="Lato" w:hAnsi="Lato" w:cs="Arial"/>
-          <w:iCs/>
-          <w:color w:val="575553"/>
-        </w:rPr>
-        <w:t xml:space="preserve"> in cities </w:t>
-      </w:r>
-      <w:r>
-        <w:rPr>
-          <w:rFonts w:ascii="Lato" w:hAnsi="Lato" w:cs="Arial"/>
-          <w:iCs/>
-          <w:color w:val="575553"/>
-        </w:rPr>
-        <w:t>to effectively do this</w:t>
-      </w:r>
-      <w:r>
-        <w:rPr>
-          <w:rFonts w:ascii="Lato" w:hAnsi="Lato" w:cs="Arial"/>
-          <w:iCs/>
-          <w:color w:val="575553"/>
-        </w:rPr>
-        <w:t>. We are asking for your help</w:t>
-      </w:r>
-      <w:r>
-        <w:rPr>
-          <w:rFonts w:ascii="Lato" w:hAnsi="Lato" w:cs="Arial"/>
-          <w:iCs/>
-          <w:color w:val="575553"/>
-        </w:rPr>
-        <w:t xml:space="preserve"> in creating a novel n</w:t>
-      </w:r>
-      <w:r>
-        <w:rPr>
-          <w:rFonts w:ascii="Lato" w:hAnsi="Lato" w:cs="Arial"/>
-          <w:iCs/>
-          <w:color w:val="575553"/>
-        </w:rPr>
-        <w:t>ew dataset on building heights in American cities</w:t>
-      </w:r>
-      <w:r>
-        <w:rPr>
-          <w:rFonts w:ascii="Lato" w:hAnsi="Lato" w:cs="Arial"/>
-          <w:iCs/>
-          <w:color w:val="575553"/>
-        </w:rPr>
-        <w:t xml:space="preserve"> that will allow research organizations and cities to create data driven affordable housing plans, monitor neighborhood change, and possibly create early warning systems for gentrification and displacement. </w:t>
-      </w:r>
-      <w:r>
-        <w:rPr>
-          <w:rFonts w:ascii="Lato" w:hAnsi="Lato" w:cs="Arial"/>
-          <w:iCs/>
-          <w:color w:val="575553"/>
-        </w:rPr>
-        <w:t>We challenge you</w:t>
-      </w:r>
-      <w:r>
-        <w:rPr>
-          <w:rFonts w:ascii="Lato" w:hAnsi="Lato" w:cs="Arial"/>
-          <w:iCs/>
-          <w:color w:val="575553"/>
-        </w:rPr>
-        <w:t xml:space="preserve"> to create a </w:t>
-      </w:r>
-      <w:r>
-        <w:rPr>
-          <w:rFonts w:ascii="Lato" w:hAnsi="Lato" w:cs="Arial"/>
-          <w:iCs/>
-          <w:color w:val="575553"/>
-        </w:rPr>
-        <w:t xml:space="preserve">generalizable </w:t>
-      </w:r>
-      <w:r>
-        <w:rPr>
-          <w:rFonts w:ascii="Lato" w:hAnsi="Lato" w:cs="Arial"/>
-          <w:iCs/>
-          <w:color w:val="575553"/>
-        </w:rPr>
-        <w:t xml:space="preserve">methodology that takes input satellite, LIDAR, and </w:t>
-      </w:r>
-      <w:r>
-        <w:rPr>
-          <w:rFonts w:ascii="Lato" w:hAnsi="Lato" w:cs="Arial"/>
-          <w:iCs/>
-          <w:color w:val="575553"/>
-        </w:rPr>
-        <w:t>building</w:t>
-      </w:r>
-      <w:r>
-        <w:rPr>
-          <w:rFonts w:ascii="Lato" w:hAnsi="Lato" w:cs="Arial"/>
-          <w:iCs/>
-          <w:color w:val="575553"/>
-        </w:rPr>
-        <w:t xml:space="preserve"> footprint data, and outputs ‘predicted’ building heights. </w:t>
-      </w:r>
-      <w:r>
-        <w:rPr>
-          <w:rFonts w:ascii="Lato" w:hAnsi="Lato" w:cs="Arial"/>
-          <w:iCs/>
-          <w:color w:val="575553"/>
-        </w:rPr>
-        <w:t xml:space="preserve"> </w:t>
+        <w:t xml:space="preserve">currently in cities to pursue this effectively. We are asking for your help in creating a novel dataset on building heights in American cities that will allow research organizations and cities to create data-driven affordable housing plans, monitor neighborhood change, and possibly create early warning systems for gentrification and displacement. We challenge you to create a generalizable methodology that takes input satellite, LIDAR, and building footprint data and outputs “predicted” building heights.  </w:t>
       </w:r>
     </w:p>
     <w:p>
@@ -186,8 +76,13 @@
           <w:rFonts w:ascii="Lato" w:hAnsi="Lato"/>
         </w:rPr>
       </w:pPr>
-      <w:bookmarkStart w:id="0" w:name="_GoBack"/>
-      <w:bookmarkEnd w:id="0"/>
+    </w:p>
+    <w:p>
+      <w:pPr>
+        <w:rPr>
+          <w:rFonts w:ascii="Lato" w:hAnsi="Lato"/>
+        </w:rPr>
+      </w:pPr>
     </w:p>
     <w:p>
       <w:pPr>
@@ -600,6 +495,10 @@
   <w:style w:type="paragraph" w:default="1" w:styleId="Normal">
     <w:name w:val="Normal"/>
     <w:qFormat/>
+    <w:rsid w:val="009E2DE3"/>
+    <w:pPr>
+      <w:spacing w:line="256" w:lineRule="auto"/>
+    </w:pPr>
   </w:style>
   <w:style w:type="character" w:default="1" w:styleId="DefaultParagraphFont">
     <w:name w:val="Default Paragraph Font"/>

</xml_diff>